<commit_message>
More datasets into the final exam
</commit_message>
<xml_diff>
--- a/FinalExam/GCD-Certification-Quiz-Data-master/Banknotes/01-Data-Dictionary.docx
+++ b/FinalExam/GCD-Certification-Quiz-Data-master/Banknotes/01-Data-Dictionary.docx
@@ -58,7 +58,6 @@
           <w:bdr w:val="none" w:sz="0" w:space="0" w:color="auto" w:frame="1"/>
         </w:rPr>
       </w:pPr>
-      <w:proofErr w:type="gramStart"/>
       <w:r>
         <w:rPr>
           <w:rFonts w:ascii="inherit" w:eastAsia="Times New Roman" w:hAnsi="inherit" w:cs="Arial"/>
@@ -69,7 +68,6 @@
         </w:rPr>
         <w:t>variance</w:t>
       </w:r>
-      <w:proofErr w:type="gramEnd"/>
     </w:p>
     <w:p>
       <w:pPr>
@@ -83,7 +81,6 @@
           <w:szCs w:val="24"/>
         </w:rPr>
       </w:pPr>
-      <w:proofErr w:type="gramStart"/>
       <w:r>
         <w:rPr>
           <w:rFonts w:ascii="Arial" w:eastAsia="Times New Roman" w:hAnsi="Arial" w:cs="Arial"/>
@@ -92,18 +89,7 @@
           <w:szCs w:val="21"/>
           <w:bdr w:val="none" w:sz="0" w:space="0" w:color="auto" w:frame="1"/>
         </w:rPr>
-        <w:t>variance</w:t>
-      </w:r>
-      <w:proofErr w:type="gramEnd"/>
-      <w:r>
-        <w:rPr>
-          <w:rFonts w:ascii="Arial" w:eastAsia="Times New Roman" w:hAnsi="Arial" w:cs="Arial"/>
-          <w:color w:val="47494D"/>
-          <w:sz w:val="21"/>
-          <w:szCs w:val="21"/>
-          <w:bdr w:val="none" w:sz="0" w:space="0" w:color="auto" w:frame="1"/>
-        </w:rPr>
-        <w:t xml:space="preserve"> of Wavelet Transformed image (continuous)</w:t>
+        <w:t>variance of Wavelet Transformed image (continuous)</w:t>
       </w:r>
     </w:p>
     <w:p>
@@ -118,7 +104,6 @@
           <w:szCs w:val="24"/>
         </w:rPr>
       </w:pPr>
-      <w:proofErr w:type="gramStart"/>
       <w:r>
         <w:rPr>
           <w:rFonts w:ascii="inherit" w:eastAsia="Times New Roman" w:hAnsi="inherit" w:cs="Arial"/>
@@ -129,7 +114,6 @@
         </w:rPr>
         <w:t>skewness</w:t>
       </w:r>
-      <w:proofErr w:type="gramEnd"/>
     </w:p>
     <w:p>
       <w:pPr>
@@ -143,7 +127,6 @@
           <w:szCs w:val="24"/>
         </w:rPr>
       </w:pPr>
-      <w:proofErr w:type="gramStart"/>
       <w:r>
         <w:rPr>
           <w:rFonts w:ascii="Arial" w:eastAsia="Times New Roman" w:hAnsi="Arial" w:cs="Arial"/>
@@ -152,18 +135,7 @@
           <w:szCs w:val="21"/>
           <w:bdr w:val="none" w:sz="0" w:space="0" w:color="auto" w:frame="1"/>
         </w:rPr>
-        <w:t>skewness</w:t>
-      </w:r>
-      <w:proofErr w:type="gramEnd"/>
-      <w:r>
-        <w:rPr>
-          <w:rFonts w:ascii="Arial" w:eastAsia="Times New Roman" w:hAnsi="Arial" w:cs="Arial"/>
-          <w:color w:val="47494D"/>
-          <w:sz w:val="21"/>
-          <w:szCs w:val="21"/>
-          <w:bdr w:val="none" w:sz="0" w:space="0" w:color="auto" w:frame="1"/>
-        </w:rPr>
-        <w:t xml:space="preserve"> of Wavelet Transformed image (continuous)</w:t>
+        <w:t>skewness of Wavelet Transformed image (continuous)</w:t>
       </w:r>
     </w:p>
     <w:p>
@@ -178,8 +150,6 @@
           <w:szCs w:val="24"/>
         </w:rPr>
       </w:pPr>
-      <w:proofErr w:type="spellStart"/>
-      <w:proofErr w:type="gramStart"/>
       <w:r>
         <w:rPr>
           <w:rFonts w:ascii="inherit" w:eastAsia="Times New Roman" w:hAnsi="inherit" w:cs="Arial"/>
@@ -190,8 +160,6 @@
         </w:rPr>
         <w:t>curtosis</w:t>
       </w:r>
-      <w:proofErr w:type="spellEnd"/>
-      <w:proofErr w:type="gramEnd"/>
     </w:p>
     <w:p>
       <w:pPr>
@@ -205,8 +173,6 @@
           <w:szCs w:val="24"/>
         </w:rPr>
       </w:pPr>
-      <w:proofErr w:type="spellStart"/>
-      <w:proofErr w:type="gramStart"/>
       <w:r>
         <w:rPr>
           <w:rFonts w:ascii="Arial" w:eastAsia="Times New Roman" w:hAnsi="Arial" w:cs="Arial"/>
@@ -215,19 +181,7 @@
           <w:szCs w:val="21"/>
           <w:bdr w:val="none" w:sz="0" w:space="0" w:color="auto" w:frame="1"/>
         </w:rPr>
-        <w:t>curtosis</w:t>
-      </w:r>
-      <w:proofErr w:type="spellEnd"/>
-      <w:proofErr w:type="gramEnd"/>
-      <w:r>
-        <w:rPr>
-          <w:rFonts w:ascii="Arial" w:eastAsia="Times New Roman" w:hAnsi="Arial" w:cs="Arial"/>
-          <w:color w:val="47494D"/>
-          <w:sz w:val="21"/>
-          <w:szCs w:val="21"/>
-          <w:bdr w:val="none" w:sz="0" w:space="0" w:color="auto" w:frame="1"/>
-        </w:rPr>
-        <w:t xml:space="preserve"> of Wavelet Transformed image (continuous)</w:t>
+        <w:t>curtosis of Wavelet Transformed image (continuous)</w:t>
       </w:r>
     </w:p>
     <w:p>
@@ -242,7 +196,6 @@
           <w:szCs w:val="24"/>
         </w:rPr>
       </w:pPr>
-      <w:proofErr w:type="gramStart"/>
       <w:r>
         <w:rPr>
           <w:rFonts w:ascii="inherit" w:eastAsia="Times New Roman" w:hAnsi="inherit" w:cs="Arial"/>
@@ -253,7 +206,6 @@
         </w:rPr>
         <w:t>entropy</w:t>
       </w:r>
-      <w:proofErr w:type="gramEnd"/>
     </w:p>
     <w:p>
       <w:pPr>
@@ -267,7 +219,6 @@
           <w:szCs w:val="24"/>
         </w:rPr>
       </w:pPr>
-      <w:proofErr w:type="gramStart"/>
       <w:r>
         <w:rPr>
           <w:rFonts w:ascii="Arial" w:eastAsia="Times New Roman" w:hAnsi="Arial" w:cs="Arial"/>
@@ -276,18 +227,7 @@
           <w:szCs w:val="21"/>
           <w:bdr w:val="none" w:sz="0" w:space="0" w:color="auto" w:frame="1"/>
         </w:rPr>
-        <w:t>entropy</w:t>
-      </w:r>
-      <w:proofErr w:type="gramEnd"/>
-      <w:r>
-        <w:rPr>
-          <w:rFonts w:ascii="Arial" w:eastAsia="Times New Roman" w:hAnsi="Arial" w:cs="Arial"/>
-          <w:color w:val="47494D"/>
-          <w:sz w:val="21"/>
-          <w:szCs w:val="21"/>
-          <w:bdr w:val="none" w:sz="0" w:space="0" w:color="auto" w:frame="1"/>
-        </w:rPr>
-        <w:t xml:space="preserve"> of image (continuous)</w:t>
+        <w:t>entropy of image (continuous)</w:t>
       </w:r>
     </w:p>
     <w:p>
@@ -302,7 +242,6 @@
           <w:szCs w:val="24"/>
         </w:rPr>
       </w:pPr>
-      <w:proofErr w:type="gramStart"/>
       <w:r>
         <w:rPr>
           <w:rFonts w:ascii="inherit" w:eastAsia="Times New Roman" w:hAnsi="inherit" w:cs="Arial"/>
@@ -313,7 +252,6 @@
         </w:rPr>
         <w:t>class</w:t>
       </w:r>
-      <w:proofErr w:type="gramEnd"/>
     </w:p>
     <w:p>
       <w:pPr>
@@ -329,7 +267,6 @@
           <w:bdr w:val="none" w:sz="0" w:space="0" w:color="auto" w:frame="1"/>
         </w:rPr>
       </w:pPr>
-      <w:proofErr w:type="gramStart"/>
       <w:r>
         <w:rPr>
           <w:rFonts w:ascii="Arial" w:eastAsia="Times New Roman" w:hAnsi="Arial" w:cs="Arial"/>
@@ -338,9 +275,8 @@
           <w:szCs w:val="21"/>
           <w:bdr w:val="none" w:sz="0" w:space="0" w:color="auto" w:frame="1"/>
         </w:rPr>
-        <w:t>class</w:t>
-      </w:r>
-      <w:proofErr w:type="gramEnd"/>
+        <w:t>class (integer)</w:t>
+      </w:r>
       <w:r>
         <w:rPr>
           <w:rFonts w:ascii="Arial" w:eastAsia="Times New Roman" w:hAnsi="Arial" w:cs="Arial"/>
@@ -349,8 +285,10 @@
           <w:szCs w:val="21"/>
           <w:bdr w:val="none" w:sz="0" w:space="0" w:color="auto" w:frame="1"/>
         </w:rPr>
-        <w:t xml:space="preserve"> (integer)</w:t>
-      </w:r>
+        <w:t>, 0 for genuine bank note and 1 for forged bank note</w:t>
+      </w:r>
+      <w:bookmarkStart w:id="0" w:name="_GoBack"/>
+      <w:bookmarkEnd w:id="0"/>
     </w:p>
     <w:p>
       <w:pPr>
@@ -367,10 +305,7 @@
         </w:rPr>
       </w:pPr>
     </w:p>
-    <w:p>
-      <w:bookmarkStart w:id="0" w:name="_GoBack"/>
-      <w:bookmarkEnd w:id="0"/>
-    </w:p>
+    <w:p/>
     <w:sectPr>
       <w:pgSz w:w="12240" w:h="15840"/>
       <w:pgMar w:top="1440" w:right="1440" w:bottom="1440" w:left="1440" w:header="720" w:footer="720" w:gutter="0"/>

</xml_diff>